<commit_message>
Added Question paper 3
</commit_message>
<xml_diff>
--- a/Question paper/Annual Examination/lkg/social science.docx
+++ b/Question paper/Annual Examination/lkg/social science.docx
@@ -56,17 +56,8 @@
           <w:sz w:val="28"/>
           <w:szCs w:val="28"/>
         </w:rPr>
-        <w:t>Class: L.</w:t>
-      </w:r>
-      <w:proofErr w:type="gramStart"/>
-      <w:r>
-        <w:rPr>
-          <w:sz w:val="28"/>
-          <w:szCs w:val="28"/>
-        </w:rPr>
-        <w:t>K.G</w:t>
-      </w:r>
-      <w:proofErr w:type="gramEnd"/>
+        <w:t>Class: L.K.G</w:t>
+      </w:r>
       <w:r>
         <w:rPr>
           <w:sz w:val="28"/>
@@ -865,23 +856,7 @@
           <w:sz w:val="28"/>
           <w:szCs w:val="28"/>
         </w:rPr>
-        <w:t xml:space="preserve">           1) </w:t>
-      </w:r>
-      <w:proofErr w:type="gramStart"/>
-      <w:r>
-        <w:rPr>
-          <w:sz w:val="28"/>
-          <w:szCs w:val="28"/>
-        </w:rPr>
-        <w:t>Vehicles :</w:t>
-      </w:r>
-      <w:proofErr w:type="gramEnd"/>
-      <w:r>
-        <w:rPr>
-          <w:sz w:val="28"/>
-          <w:szCs w:val="28"/>
-        </w:rPr>
-        <w:t>-  …………………………. , ……………………………..</w:t>
+        <w:t xml:space="preserve">           1) Vehicles :-  …………………………. , ……………………………..</w:t>
       </w:r>
     </w:p>
     <w:p>
@@ -900,23 +875,7 @@
           <w:sz w:val="28"/>
           <w:szCs w:val="28"/>
         </w:rPr>
-        <w:t xml:space="preserve">           2) Big </w:t>
-      </w:r>
-      <w:proofErr w:type="gramStart"/>
-      <w:r>
-        <w:rPr>
-          <w:sz w:val="28"/>
-          <w:szCs w:val="28"/>
-        </w:rPr>
-        <w:t>animal:-</w:t>
-      </w:r>
-      <w:proofErr w:type="gramEnd"/>
-      <w:r>
-        <w:rPr>
-          <w:sz w:val="28"/>
-          <w:szCs w:val="28"/>
-        </w:rPr>
-        <w:t xml:space="preserve"> …………………………… , ……………………………</w:t>
+        <w:t xml:space="preserve">           2) Big animal:- …………………………… , ……………………………</w:t>
       </w:r>
     </w:p>
     <w:p>
@@ -935,23 +894,7 @@
           <w:sz w:val="28"/>
           <w:szCs w:val="28"/>
         </w:rPr>
-        <w:t xml:space="preserve">           3) Food from </w:t>
-      </w:r>
-      <w:proofErr w:type="gramStart"/>
-      <w:r>
-        <w:rPr>
-          <w:sz w:val="28"/>
-          <w:szCs w:val="28"/>
-        </w:rPr>
-        <w:t>plants:-</w:t>
-      </w:r>
-      <w:proofErr w:type="gramEnd"/>
-      <w:r>
-        <w:rPr>
-          <w:sz w:val="28"/>
-          <w:szCs w:val="28"/>
-        </w:rPr>
-        <w:t xml:space="preserve"> …………………………….. , …………………………………</w:t>
+        <w:t xml:space="preserve">           3) Food from plants:- …………………………….. , …………………………………</w:t>
       </w:r>
     </w:p>
     <w:p>
@@ -1275,7 +1218,6 @@
         <w:lastRenderedPageBreak/>
         <w:t xml:space="preserve">Q.NO.7. </w:t>
       </w:r>
-      <w:proofErr w:type="spellStart"/>
       <w:r>
         <w:rPr>
           <w:sz w:val="28"/>
@@ -1288,15 +1230,7 @@
           <w:sz w:val="28"/>
           <w:szCs w:val="28"/>
         </w:rPr>
-        <w:t>olour</w:t>
-      </w:r>
-      <w:proofErr w:type="spellEnd"/>
-      <w:r>
-        <w:rPr>
-          <w:sz w:val="28"/>
-          <w:szCs w:val="28"/>
-        </w:rPr>
-        <w:t xml:space="preserve"> it.                 [4]</w:t>
+        <w:t>olour it.                 [4]</w:t>
       </w:r>
     </w:p>
     <w:p>

</xml_diff>